<commit_message>
Updated file from June 20, 2016
Change-Id: I309b926ed06ff4deed6f23700154c17aa4ecf33c
</commit_message>
<xml_diff>
--- a/HelpResourcesSources/TechnicalNotes/SFM import of variants and subentries.docx
+++ b/HelpResourcesSources/TechnicalNotes/SFM import of variants and subentries.docx
@@ -31,7 +31,13 @@
       </w:r>
       <w:r>
         <w:br/>
-        <w:t>June 17, 2016</w:t>
+        <w:t xml:space="preserve">June </w:t>
+      </w:r>
+      <w:r>
+        <w:t>20</w:t>
+      </w:r>
+      <w:r>
+        <w:t>, 2016</w:t>
       </w:r>
     </w:p>
     <w:p>
@@ -67,32 +73,22 @@
       </w:r>
       <w:r>
         <w:br/>
-      </w:r>
-      <w:r>
         <w:t>\ps v</w:t>
       </w:r>
       <w:r>
         <w:br/>
-      </w:r>
-      <w:r>
         <w:t>\ge glossm</w:t>
       </w:r>
       <w:r>
         <w:br/>
-      </w:r>
-      <w:r>
         <w:t>\se sub</w:t>
       </w:r>
       <w:r>
         <w:br/>
-      </w:r>
-      <w:r>
         <w:t>\ps v</w:t>
       </w:r>
       <w:r>
         <w:br/>
-      </w:r>
-      <w:r>
         <w:t>\ge glosss</w:t>
       </w:r>
     </w:p>
@@ -166,32 +162,22 @@
       </w:r>
       <w:r>
         <w:br/>
-      </w:r>
-      <w:r>
         <w:t>\ps v</w:t>
       </w:r>
       <w:r>
         <w:br/>
-      </w:r>
-      <w:r>
         <w:t>\ge glossm</w:t>
       </w:r>
       <w:r>
         <w:br/>
-      </w:r>
-      <w:r>
         <w:t>\se sub</w:t>
       </w:r>
       <w:r>
         <w:br/>
-      </w:r>
-      <w:r>
         <w:t>\ps v</w:t>
       </w:r>
       <w:r>
         <w:br/>
-      </w:r>
-      <w:r>
         <w:t>\ge glosss</w:t>
       </w:r>
       <w:r>
@@ -199,26 +185,18 @@
       </w:r>
       <w:r>
         <w:br/>
-      </w:r>
-      <w:r>
         <w:t>\lx sub</w:t>
       </w:r>
       <w:r>
         <w:br/>
-      </w:r>
-      <w:r>
         <w:t>\mn main</w:t>
       </w:r>
       <w:r>
         <w:br/>
-      </w:r>
-      <w:r>
         <w:t>\ps v</w:t>
       </w:r>
       <w:r>
         <w:br/>
-      </w:r>
-      <w:r>
         <w:t>\ge gloss</w:t>
       </w:r>
     </w:p>
@@ -307,8 +285,6 @@
       </w:r>
       <w:r>
         <w:br/>
-      </w:r>
-      <w:r>
         <w:t>\ps v</w:t>
       </w:r>
       <w:r>
@@ -317,8 +293,6 @@
       </w:r>
       <w:r>
         <w:br/>
-      </w:r>
-      <w:r>
         <w:t>\se sub</w:t>
       </w:r>
       <w:r>
@@ -326,26 +300,18 @@
       </w:r>
       <w:r>
         <w:br/>
-      </w:r>
-      <w:r>
         <w:t>\lx sub</w:t>
       </w:r>
       <w:r>
         <w:br/>
-      </w:r>
-      <w:r>
         <w:t>\mn main</w:t>
       </w:r>
       <w:r>
         <w:br/>
-      </w:r>
-      <w:r>
         <w:t>\ps v</w:t>
       </w:r>
       <w:r>
         <w:br/>
-      </w:r>
-      <w:r>
         <w:t>\ge glosss</w:t>
       </w:r>
     </w:p>
@@ -409,20 +375,14 @@
       </w:r>
       <w:r>
         <w:br/>
-      </w:r>
-      <w:r>
         <w:t>\ps v</w:t>
       </w:r>
       <w:r>
         <w:br/>
-      </w:r>
-      <w:r>
         <w:t>\ge glossm</w:t>
       </w:r>
       <w:r>
         <w:br/>
-      </w:r>
-      <w:r>
         <w:t>\se sub</w:t>
       </w:r>
       <w:r>
@@ -434,8 +394,6 @@
       </w:r>
       <w:r>
         <w:br/>
-      </w:r>
-      <w:r>
         <w:t>\ge glosss</w:t>
       </w:r>
       <w:r>
@@ -443,14 +401,10 @@
       </w:r>
       <w:r>
         <w:br/>
-      </w:r>
-      <w:r>
         <w:t>\lx sub</w:t>
       </w:r>
       <w:r>
         <w:br/>
-      </w:r>
-      <w:r>
         <w:t>\mn main</w:t>
       </w:r>
     </w:p>
@@ -470,26 +424,18 @@
       </w:r>
       <w:r>
         <w:br/>
-      </w:r>
-      <w:r>
         <w:t>\hm 1</w:t>
       </w:r>
       <w:r>
         <w:br/>
-      </w:r>
-      <w:r>
         <w:t>\lc man</w:t>
       </w:r>
       <w:r>
         <w:br/>
-      </w:r>
-      <w:r>
         <w:t>\ps n</w:t>
       </w:r>
       <w:r>
         <w:br/>
-      </w:r>
-      <w:r>
         <w:t>\ge mainn</w:t>
       </w:r>
       <w:r>
@@ -497,50 +443,34 @@
       </w:r>
       <w:r>
         <w:br/>
-      </w:r>
-      <w:r>
         <w:t>\lx main</w:t>
       </w:r>
       <w:r>
         <w:br/>
-      </w:r>
-      <w:r>
         <w:t>\hm 2</w:t>
       </w:r>
       <w:r>
         <w:br/>
-      </w:r>
-      <w:r>
         <w:t>\lc man</w:t>
       </w:r>
       <w:r>
         <w:br/>
-      </w:r>
-      <w:r>
         <w:t>\ps v</w:t>
       </w:r>
       <w:r>
         <w:br/>
-      </w:r>
-      <w:r>
         <w:t>\ge glossm</w:t>
       </w:r>
       <w:r>
         <w:br/>
-      </w:r>
-      <w:r>
         <w:t>\se sub</w:t>
       </w:r>
       <w:r>
         <w:br/>
-      </w:r>
-      <w:r>
         <w:t>\ps v</w:t>
       </w:r>
       <w:r>
         <w:br/>
-      </w:r>
-      <w:r>
         <w:t>\ge glosss</w:t>
       </w:r>
       <w:r>
@@ -548,14 +478,10 @@
       </w:r>
       <w:r>
         <w:br/>
-      </w:r>
-      <w:r>
         <w:t>\lx sub</w:t>
       </w:r>
       <w:r>
         <w:br/>
-      </w:r>
-      <w:r>
         <w:t>\mn man2</w:t>
       </w:r>
     </w:p>
@@ -685,10 +611,13 @@
     </w:p>
     <w:p>
       <w:r>
-        <w:t xml:space="preserve">If there are multiple \se fields with the same form </w:t>
-      </w:r>
-      <w:r>
-        <w:t>will not attempt to merge the results, so it creates a new minor entries with homographs . Also, if a \mn field refers to something that doesn’t exist, we create an entry as a main entry for the subentry. When this happens it defaults to a variant.</w:t>
+        <w:t>If there are multiple \se fields with the same form will not attempt to merge the results, so it creates a new minor entries with homographs . Also, if a \mn field refers to something that doesn’t exist, we create an entry as a main entry for the subentry. When this happens it defaults to a variant</w:t>
+      </w:r>
+      <w:r>
+        <w:t xml:space="preserve"> (see below)</w:t>
+      </w:r>
+      <w:r>
+        <w:t>.</w:t>
       </w:r>
     </w:p>
     <w:p>
@@ -697,20 +626,14 @@
       </w:r>
       <w:r>
         <w:br/>
-      </w:r>
-      <w:r>
         <w:t>\ps n</w:t>
       </w:r>
       <w:r>
         <w:br/>
-      </w:r>
-      <w:r>
         <w:t>\ge mainn</w:t>
       </w:r>
       <w:r>
         <w:br/>
-      </w:r>
-      <w:r>
         <w:t>\se sub</w:t>
       </w:r>
       <w:r>
@@ -718,26 +641,18 @@
       </w:r>
       <w:r>
         <w:br/>
-      </w:r>
-      <w:r>
         <w:t>\lx mainly</w:t>
       </w:r>
       <w:r>
         <w:br/>
-      </w:r>
-      <w:r>
         <w:t>\ps v</w:t>
       </w:r>
       <w:r>
         <w:br/>
-      </w:r>
-      <w:r>
         <w:t>\ge glossm</w:t>
       </w:r>
       <w:r>
         <w:br/>
-      </w:r>
-      <w:r>
         <w:t>\se sub</w:t>
       </w:r>
       <w:r>
@@ -745,14 +660,10 @@
       </w:r>
       <w:r>
         <w:br/>
-      </w:r>
-      <w:r>
         <w:t>\lx sub</w:t>
       </w:r>
       <w:r>
         <w:br/>
-      </w:r>
-      <w:r>
         <w:t>\mn mains</w:t>
       </w:r>
     </w:p>
@@ -824,24 +735,15 @@
       </w:r>
       <w:r>
         <w:br/>
-      </w:r>
-      <w:r>
         <w:t>\va var</w:t>
       </w:r>
       <w:r>
         <w:br/>
-      </w:r>
-      <w:r>
         <w:t>\ps n</w:t>
       </w:r>
       <w:r>
         <w:br/>
-      </w:r>
-      <w:r>
-        <w:t xml:space="preserve">\ge </w:t>
-      </w:r>
-      <w:r>
-        <w:t>main</w:t>
+        <w:t>\ge main</w:t>
       </w:r>
     </w:p>
     <w:p>
@@ -903,20 +805,14 @@
       </w:r>
       <w:r>
         <w:br/>
-      </w:r>
-      <w:r>
         <w:t>\va var</w:t>
       </w:r>
       <w:r>
         <w:br/>
-      </w:r>
-      <w:r>
         <w:t>\ps n</w:t>
       </w:r>
       <w:r>
         <w:br/>
-      </w:r>
-      <w:r>
         <w:t>\ge mainn</w:t>
       </w:r>
       <w:r>
@@ -924,26 +820,18 @@
       </w:r>
       <w:r>
         <w:br/>
-      </w:r>
-      <w:r>
         <w:t>\lx var</w:t>
       </w:r>
       <w:r>
         <w:br/>
-      </w:r>
-      <w:r>
         <w:t>\mn main</w:t>
       </w:r>
       <w:r>
         <w:br/>
-      </w:r>
-      <w:r>
         <w:t>\ps v</w:t>
       </w:r>
       <w:r>
         <w:br/>
-      </w:r>
-      <w:r>
         <w:t>\ge glossv</w:t>
       </w:r>
     </w:p>
@@ -997,35 +885,1901 @@
     </w:p>
     <w:p>
       <w:r>
-        <w:t>Variants of senses</w:t>
-      </w:r>
-    </w:p>
-    <w:p>
-      <w:r>
-        <w:t>Multiple variants on one line</w:t>
-      </w:r>
-    </w:p>
-    <w:p>
-      <w:r>
-        <w:t>A \mn by itself</w:t>
-      </w:r>
-    </w:p>
-    <w:p>
-      <w:r>
-        <w:t>Subentries of senses.</w:t>
-      </w:r>
-    </w:p>
-    <w:p>
-      <w:r>
-        <w:t>Example from Agutaynen agsa entry with subentries on sense.</w:t>
-      </w:r>
-    </w:p>
-    <w:p>
-      <w:r>
-        <w:t>Agta example where sub and minor entries are different and how that affects us.</w:t>
+        <w:t>Unlike subentries, variants can be imported to senses as well as the main entry. Any \va fields that occur before the first sense will be variants of the entry, while \va fields after a sense starts will be variants of the current sense. The \mn field for variants of senses should include the sense number.</w:t>
+      </w:r>
+    </w:p>
+    <w:p>
+      <w:r>
+        <w:t xml:space="preserve">Example </w:t>
+      </w:r>
+      <w:r>
+        <w:t>8</w:t>
+      </w:r>
+    </w:p>
+    <w:p>
+      <w:r>
+        <w:t>\lx main</w:t>
+      </w:r>
+      <w:r>
+        <w:br/>
+      </w:r>
+      <w:r>
+        <w:t>\va vare</w:t>
+      </w:r>
+      <w:r>
+        <w:br/>
+      </w:r>
+      <w:r>
+        <w:t>\ps n</w:t>
+      </w:r>
+      <w:r>
+        <w:br/>
+      </w:r>
+      <w:r>
+        <w:t>\ge main</w:t>
+      </w:r>
+      <w:r>
+        <w:br/>
+      </w:r>
+      <w:r>
+        <w:t>\va vars</w:t>
+      </w:r>
+      <w:r>
+        <w:br/>
+      </w:r>
+      <w:r>
+        <w:br/>
+      </w:r>
+      <w:r>
+        <w:lastRenderedPageBreak/>
+        <w:t>\lx vare</w:t>
+      </w:r>
+      <w:r>
+        <w:br/>
+      </w:r>
+      <w:r>
+        <w:t>\mn main</w:t>
+      </w:r>
+      <w:r>
+        <w:br/>
+      </w:r>
+      <w:r>
+        <w:t>\ps v</w:t>
+      </w:r>
+      <w:r>
+        <w:br/>
+      </w:r>
+      <w:r>
+        <w:t>\ge glossve</w:t>
+      </w:r>
+      <w:r>
+        <w:br/>
+      </w:r>
+      <w:r>
+        <w:br/>
+      </w:r>
+      <w:r>
+        <w:t>\lx vars</w:t>
+      </w:r>
+      <w:r>
+        <w:br/>
+      </w:r>
+      <w:r>
+        <w:t>\mn main 1</w:t>
+      </w:r>
+      <w:r>
+        <w:br/>
+      </w:r>
+      <w:r>
+        <w:t>\ps v</w:t>
+      </w:r>
+      <w:r>
+        <w:br/>
+      </w:r>
+      <w:r>
+        <w:t>\ge glossvs</w:t>
+      </w:r>
+    </w:p>
+    <w:p>
+      <w:r>
+        <w:rPr>
+          <w:noProof/>
+          <w:lang w:eastAsia="en-US"/>
+        </w:rPr>
+        <w:drawing>
+          <wp:inline distT="0" distB="0" distL="0" distR="0" wp14:anchorId="3820003F" wp14:editId="7174BDB7">
+            <wp:extent cx="2505075" cy="657225"/>
+            <wp:effectExtent l="0" t="0" r="9525" b="9525"/>
+            <wp:docPr id="2" name="Picture 2"/>
+            <wp:cNvGraphicFramePr>
+              <a:graphicFrameLocks xmlns:a="http://schemas.openxmlformats.org/drawingml/2006/main" noChangeAspect="1"/>
+            </wp:cNvGraphicFramePr>
+            <a:graphic xmlns:a="http://schemas.openxmlformats.org/drawingml/2006/main">
+              <a:graphicData uri="http://schemas.openxmlformats.org/drawingml/2006/picture">
+                <pic:pic xmlns:pic="http://schemas.openxmlformats.org/drawingml/2006/picture">
+                  <pic:nvPicPr>
+                    <pic:cNvPr id="0" name=""/>
+                    <pic:cNvPicPr/>
+                  </pic:nvPicPr>
+                  <pic:blipFill>
+                    <a:blip r:embed="rId12"/>
+                    <a:stretch>
+                      <a:fillRect/>
+                    </a:stretch>
+                  </pic:blipFill>
+                  <pic:spPr>
+                    <a:xfrm>
+                      <a:off x="0" y="0"/>
+                      <a:ext cx="2505075" cy="657225"/>
+                    </a:xfrm>
+                    <a:prstGeom prst="rect">
+                      <a:avLst/>
+                    </a:prstGeom>
+                  </pic:spPr>
+                </pic:pic>
+              </a:graphicData>
+            </a:graphic>
+          </wp:inline>
+        </w:drawing>
+      </w:r>
+    </w:p>
+    <w:p>
+      <w:r>
+        <w:t xml:space="preserve">Example </w:t>
+      </w:r>
+      <w:r>
+        <w:t>9</w:t>
+      </w:r>
+    </w:p>
+    <w:p>
+      <w:r>
+        <w:t>Multiple variants, or subentries on the same line need to be broken into multiple fields. Each field should contain only one form that must match the citation or lexeme form of the target. For example, the following file would result in a variant with lexeme form “vara, varb” and a complex form with lexeme form “suba, sub).</w:t>
+      </w:r>
+    </w:p>
+    <w:p>
+      <w:r>
+        <w:t>\lx main</w:t>
+      </w:r>
+      <w:r>
+        <w:br/>
+      </w:r>
+      <w:r>
+        <w:t>\va vara, varb</w:t>
+      </w:r>
+      <w:r>
+        <w:br/>
+      </w:r>
+      <w:r>
+        <w:t>\ps n</w:t>
+      </w:r>
+      <w:r>
+        <w:br/>
+      </w:r>
+      <w:r>
+        <w:t>\ge main</w:t>
+      </w:r>
+      <w:r>
+        <w:br/>
+      </w:r>
+      <w:r>
+        <w:t>\se suba, subb</w:t>
+      </w:r>
+    </w:p>
+    <w:p>
+      <w:r>
+        <w:t xml:space="preserve">Example </w:t>
+      </w:r>
+      <w:r>
+        <w:t>10</w:t>
+      </w:r>
+    </w:p>
+    <w:p>
+      <w:r>
+        <w:t>Assuming these are two variants and two subentries, you would need to have this.</w:t>
+      </w:r>
+    </w:p>
+    <w:p>
+      <w:r>
+        <w:t>\lx main</w:t>
+      </w:r>
+      <w:r>
+        <w:br/>
+      </w:r>
+      <w:r>
+        <w:t>\va vara</w:t>
+      </w:r>
+      <w:r>
+        <w:br/>
+      </w:r>
+      <w:r>
+        <w:t>\va varb</w:t>
+      </w:r>
+      <w:r>
+        <w:br/>
+      </w:r>
+      <w:r>
+        <w:t>\ps n</w:t>
+      </w:r>
+      <w:r>
+        <w:br/>
+      </w:r>
+      <w:r>
+        <w:t>\ge main</w:t>
+      </w:r>
+      <w:r>
+        <w:br/>
+      </w:r>
+      <w:r>
+        <w:t>\se suba</w:t>
+      </w:r>
+      <w:r>
+        <w:br/>
+      </w:r>
+      <w:r>
+        <w:t>\se subb</w:t>
+      </w:r>
+    </w:p>
+    <w:p>
+      <w:r>
+        <w:t>Example 11</w:t>
+      </w:r>
+    </w:p>
+    <w:p>
+      <w:r>
+        <w:t>Suppose we have a \mn without a target, or with only a partial target.</w:t>
+      </w:r>
+    </w:p>
+    <w:p>
+      <w:r>
+        <w:t>\lx entry</w:t>
+      </w:r>
+      <w:r>
+        <w:br/>
+      </w:r>
+      <w:r>
+        <w:t>\mn main</w:t>
+      </w:r>
+      <w:r>
+        <w:br/>
+      </w:r>
+      <w:r>
+        <w:t>\ps n</w:t>
+      </w:r>
+      <w:r>
+        <w:br/>
+      </w:r>
+      <w:r>
+        <w:t>\ge entry</w:t>
+      </w:r>
+    </w:p>
+    <w:p>
+      <w:r>
+        <w:rPr>
+          <w:noProof/>
+          <w:lang w:eastAsia="en-US"/>
+        </w:rPr>
+        <w:lastRenderedPageBreak/>
+        <w:drawing>
+          <wp:inline distT="0" distB="0" distL="0" distR="0" wp14:anchorId="464C651B" wp14:editId="64C7DC00">
+            <wp:extent cx="1238250" cy="447675"/>
+            <wp:effectExtent l="0" t="0" r="0" b="9525"/>
+            <wp:docPr id="5" name="Picture 5"/>
+            <wp:cNvGraphicFramePr>
+              <a:graphicFrameLocks xmlns:a="http://schemas.openxmlformats.org/drawingml/2006/main" noChangeAspect="1"/>
+            </wp:cNvGraphicFramePr>
+            <a:graphic xmlns:a="http://schemas.openxmlformats.org/drawingml/2006/main">
+              <a:graphicData uri="http://schemas.openxmlformats.org/drawingml/2006/picture">
+                <pic:pic xmlns:pic="http://schemas.openxmlformats.org/drawingml/2006/picture">
+                  <pic:nvPicPr>
+                    <pic:cNvPr id="0" name=""/>
+                    <pic:cNvPicPr/>
+                  </pic:nvPicPr>
+                  <pic:blipFill>
+                    <a:blip r:embed="rId13"/>
+                    <a:stretch>
+                      <a:fillRect/>
+                    </a:stretch>
+                  </pic:blipFill>
+                  <pic:spPr>
+                    <a:xfrm>
+                      <a:off x="0" y="0"/>
+                      <a:ext cx="1238250" cy="447675"/>
+                    </a:xfrm>
+                    <a:prstGeom prst="rect">
+                      <a:avLst/>
+                    </a:prstGeom>
+                  </pic:spPr>
+                </pic:pic>
+              </a:graphicData>
+            </a:graphic>
+          </wp:inline>
+        </w:drawing>
+      </w:r>
+    </w:p>
+    <w:p>
+      <w:r>
+        <w:t>In this case, the \mn refers to an entry that doesn’t exist. So on import, Flex will create a ‘main’ entry to match the reference.  The main entry will have this comment in Import Residue, “</w:t>
+      </w:r>
+      <w:r>
+        <w:t>This was automatically created to satisfy a Components link, and it should be checked.</w:t>
+      </w:r>
+      <w:r>
+        <w:t>” So you can filter on these after the import to find them. But \mn by itself is not enough information to know whether ‘entry’ is a variant or a subentry. If it had a corresponding \va in the main entry, then it would be clear that this is a variant. If it had a corresponding \se in the main entry, then it would be clear that it is a subentry. Since it is ambiguous at this point, the import process will assume it is a variant.</w:t>
+      </w:r>
+    </w:p>
+    <w:p>
+      <w:r>
+        <w:t xml:space="preserve">Flex will not import subentries of senses without special processing. Variants have limited fields, so it is possible for the import process to determine the end of a variant cluster, whether it’s in an entry or a sense. But subentries may have one or more full senses with anything that can go into a sense. </w:t>
+      </w:r>
+    </w:p>
+    <w:p>
+      <w:r>
+        <w:t>Example 12</w:t>
+      </w:r>
+    </w:p>
+    <w:p>
+      <w:r>
+        <w:t>\</w:t>
+      </w:r>
+      <w:r>
+        <w:t>lx</w:t>
+      </w:r>
+      <w:r>
+        <w:t xml:space="preserve"> main</w:t>
+      </w:r>
+      <w:r>
+        <w:br/>
+      </w:r>
+      <w:r>
+        <w:t>\ps n</w:t>
+      </w:r>
+      <w:r>
+        <w:br/>
+      </w:r>
+      <w:r>
+        <w:t>\ge mainn</w:t>
+      </w:r>
+      <w:r>
+        <w:br/>
+      </w:r>
+      <w:r>
+        <w:t>\ps v</w:t>
+      </w:r>
+      <w:r>
+        <w:br/>
+      </w:r>
+      <w:r>
+        <w:t>\ge mainv</w:t>
+      </w:r>
+      <w:r>
+        <w:br/>
+      </w:r>
+      <w:r>
+        <w:t>\se sub</w:t>
+      </w:r>
+      <w:r>
+        <w:br/>
+      </w:r>
+      <w:r>
+        <w:t>\ps v</w:t>
+      </w:r>
+      <w:r>
+        <w:br/>
+      </w:r>
+      <w:r>
+        <w:t>\ge subv</w:t>
+      </w:r>
+      <w:r>
+        <w:br/>
+      </w:r>
+      <w:r>
+        <w:t>\ps adj</w:t>
+      </w:r>
+      <w:r>
+        <w:br/>
+      </w:r>
+      <w:r>
+        <w:t>\ge suba</w:t>
+      </w:r>
+    </w:p>
+    <w:p>
+      <w:r>
+        <w:rPr>
+          <w:noProof/>
+          <w:lang w:eastAsia="en-US"/>
+        </w:rPr>
+        <w:drawing>
+          <wp:inline distT="0" distB="0" distL="0" distR="0" wp14:anchorId="0D81941D" wp14:editId="2949F1CA">
+            <wp:extent cx="2333625" cy="819150"/>
+            <wp:effectExtent l="0" t="0" r="9525" b="0"/>
+            <wp:docPr id="10" name="Picture 10"/>
+            <wp:cNvGraphicFramePr>
+              <a:graphicFrameLocks xmlns:a="http://schemas.openxmlformats.org/drawingml/2006/main" noChangeAspect="1"/>
+            </wp:cNvGraphicFramePr>
+            <a:graphic xmlns:a="http://schemas.openxmlformats.org/drawingml/2006/main">
+              <a:graphicData uri="http://schemas.openxmlformats.org/drawingml/2006/picture">
+                <pic:pic xmlns:pic="http://schemas.openxmlformats.org/drawingml/2006/picture">
+                  <pic:nvPicPr>
+                    <pic:cNvPr id="0" name=""/>
+                    <pic:cNvPicPr/>
+                  </pic:nvPicPr>
+                  <pic:blipFill>
+                    <a:blip r:embed="rId14"/>
+                    <a:stretch>
+                      <a:fillRect/>
+                    </a:stretch>
+                  </pic:blipFill>
+                  <pic:spPr>
+                    <a:xfrm>
+                      <a:off x="0" y="0"/>
+                      <a:ext cx="2333625" cy="819150"/>
+                    </a:xfrm>
+                    <a:prstGeom prst="rect">
+                      <a:avLst/>
+                    </a:prstGeom>
+                  </pic:spPr>
+                </pic:pic>
+              </a:graphicData>
+            </a:graphic>
+          </wp:inline>
+        </w:drawing>
+      </w:r>
+    </w:p>
+    <w:p>
+      <w:r>
+        <w:t>In this case it is ambiguous whether the final ‘adj’ sense is part of \se sub, or part of \lx main. Since it is ambiguous, Flex assume</w:t>
+      </w:r>
+      <w:r>
+        <w:t>s</w:t>
+      </w:r>
+      <w:r>
+        <w:t xml:space="preserve"> that once you hit a \se field, everything following it is part of a subentry until another \se field, or a \lx for a new entry. Because of this ambiguity, Flex will only import subentries on the main entry. Yet, internally it does support complex forms on senses as well as entries. So the problem is how to get subentries to import.</w:t>
+      </w:r>
+    </w:p>
+    <w:p>
+      <w:pPr>
+        <w:pStyle w:val="Heading1"/>
+      </w:pPr>
+      <w:r>
+        <w:t>Hack to import subentries of senses</w:t>
+      </w:r>
+    </w:p>
+    <w:p>
+      <w:r>
+        <w:t>With appropriate preprocessing of the SFM file, and postprocessing the fwdata file after import, there is a way we can import subentries of senses. Suppose in our last example, the subentry really only had one sense, and it was a subentry of sense 2. Here’s how it can be handled. The first step is to pull the subentry out of the main entry, making it a minor entry referring to the second sense.</w:t>
+      </w:r>
+    </w:p>
+    <w:p>
+      <w:r>
+        <w:lastRenderedPageBreak/>
+        <w:t>Example 13</w:t>
+      </w:r>
+    </w:p>
+    <w:p>
+      <w:r>
+        <w:t>\lx main</w:t>
+      </w:r>
+      <w:r>
+        <w:br/>
+      </w:r>
+      <w:r>
+        <w:t>\ps n</w:t>
+      </w:r>
+      <w:r>
+        <w:br/>
+      </w:r>
+      <w:r>
+        <w:t>\ge mainn</w:t>
+      </w:r>
+      <w:r>
+        <w:br/>
+      </w:r>
+      <w:r>
+        <w:t>\ps v</w:t>
+      </w:r>
+      <w:r>
+        <w:br/>
+      </w:r>
+      <w:r>
+        <w:t>\ge mainv</w:t>
+      </w:r>
+      <w:r>
+        <w:br/>
+      </w:r>
+      <w:r>
+        <w:t>\ps adj</w:t>
+      </w:r>
+      <w:r>
+        <w:br/>
+      </w:r>
+      <w:r>
+        <w:t>\ge maina</w:t>
+      </w:r>
+      <w:r>
+        <w:br/>
+      </w:r>
+      <w:r>
+        <w:br/>
+      </w:r>
+      <w:r>
+        <w:t>\lx sub</w:t>
+      </w:r>
+      <w:r>
+        <w:br/>
+      </w:r>
+      <w:r>
+        <w:t>\mn main 2</w:t>
+      </w:r>
+      <w:r>
+        <w:br/>
+      </w:r>
+      <w:r>
+        <w:t>\ps v</w:t>
+      </w:r>
+      <w:r>
+        <w:br/>
+      </w:r>
+      <w:r>
+        <w:t>\ge subv</w:t>
+      </w:r>
+    </w:p>
+    <w:p>
+      <w:r>
+        <w:rPr>
+          <w:noProof/>
+          <w:lang w:eastAsia="en-US"/>
+        </w:rPr>
+        <w:drawing>
+          <wp:inline distT="0" distB="0" distL="0" distR="0" wp14:anchorId="68358E9A" wp14:editId="1E730EB8">
+            <wp:extent cx="2705100" cy="428625"/>
+            <wp:effectExtent l="0" t="0" r="0" b="9525"/>
+            <wp:docPr id="11" name="Picture 11"/>
+            <wp:cNvGraphicFramePr>
+              <a:graphicFrameLocks xmlns:a="http://schemas.openxmlformats.org/drawingml/2006/main" noChangeAspect="1"/>
+            </wp:cNvGraphicFramePr>
+            <a:graphic xmlns:a="http://schemas.openxmlformats.org/drawingml/2006/main">
+              <a:graphicData uri="http://schemas.openxmlformats.org/drawingml/2006/picture">
+                <pic:pic xmlns:pic="http://schemas.openxmlformats.org/drawingml/2006/picture">
+                  <pic:nvPicPr>
+                    <pic:cNvPr id="0" name=""/>
+                    <pic:cNvPicPr/>
+                  </pic:nvPicPr>
+                  <pic:blipFill>
+                    <a:blip r:embed="rId15"/>
+                    <a:stretch>
+                      <a:fillRect/>
+                    </a:stretch>
+                  </pic:blipFill>
+                  <pic:spPr>
+                    <a:xfrm>
+                      <a:off x="0" y="0"/>
+                      <a:ext cx="2705100" cy="428625"/>
+                    </a:xfrm>
+                    <a:prstGeom prst="rect">
+                      <a:avLst/>
+                    </a:prstGeom>
+                  </pic:spPr>
+                </pic:pic>
+              </a:graphicData>
+            </a:graphic>
+          </wp:inline>
+        </w:drawing>
+      </w:r>
+    </w:p>
+    <w:p>
+      <w:r>
+        <w:t>Notice what has actually happened is that Flex imported the minor entry as a variant of the second sense instead of a subentry of the second sense. If the SFM file already had a minor ‘sub’ entry, the preprocessing would need to combine this with the part that was pulled out of the main entry so that there would still be a single ‘sub’ minor entry referring back to the second sense.</w:t>
+      </w:r>
+    </w:p>
+    <w:p>
+      <w:r>
+        <w:t xml:space="preserve">in the fwdata file the only significant distinction between a variant and a complex form is a </w:t>
+      </w:r>
+      <w:r>
+        <w:t>RefType property on LexEntryRef. For a variant, this is 0 and for a complex form, this is 1.</w:t>
+      </w:r>
+      <w:r>
+        <w:t xml:space="preserve"> Here is the reulst of importing the example above .</w:t>
+      </w:r>
+    </w:p>
+    <w:p>
+      <w:r>
+        <w:t>&lt;rt class="LexEntryRef" guid="77c53630-35bb-4b96-bd2f-42adbcd3881a" ownerguid="7c145a75-1e74-4c5d-922a-802735e6f0c3"&gt;</w:t>
+      </w:r>
+      <w:r>
+        <w:br/>
+      </w:r>
+      <w:r>
+        <w:t>&lt;ComponentLexemes&gt;</w:t>
+      </w:r>
+      <w:r>
+        <w:br/>
+      </w:r>
+      <w:r>
+        <w:t>&lt;objsur guid="656f3b06-2f77-4dba-a3d5-8061b116151a" t="r" /&gt;</w:t>
+      </w:r>
+      <w:r>
+        <w:br/>
+      </w:r>
+      <w:r>
+        <w:t>&lt;/ComponentLexemes&gt;</w:t>
+      </w:r>
+      <w:r>
+        <w:br/>
+      </w:r>
+      <w:r>
+        <w:t>&lt;HideMinorEntry val="0" /&gt;</w:t>
+      </w:r>
+      <w:r>
+        <w:br/>
+      </w:r>
+      <w:r>
+        <w:t>&lt;RefType val="0" /&gt;</w:t>
+      </w:r>
+      <w:r>
+        <w:br/>
+      </w:r>
+      <w:r>
+        <w:t>&lt;/rt&gt;</w:t>
+      </w:r>
+    </w:p>
+    <w:p>
+      <w:r>
+        <w:t xml:space="preserve">In addition to the RefType, a complex form normally has a ComplexEntryTypes property that points to the desired Complex Form Type. So here is the result to convert this </w:t>
+      </w:r>
+      <w:r>
+        <w:t xml:space="preserve">minimal variant into </w:t>
+      </w:r>
+      <w:r>
+        <w:t>into a full complex entry instead of a variant.</w:t>
+      </w:r>
+    </w:p>
+    <w:p>
+      <w:r>
+        <w:t>&lt;rt class="LexEntryRef" guid="77c53630-35bb-4b96-bd2f-42adbcd3881a" ownerguid="7c145a75-1e74-4c5d-922a-802735e6f0c3"&gt;</w:t>
+      </w:r>
+      <w:r>
+        <w:br/>
+      </w:r>
+      <w:r>
+        <w:t>&lt;ComplexEntryTypes&gt;</w:t>
+      </w:r>
+      <w:r>
+        <w:br/>
+      </w:r>
+      <w:r>
+        <w:t>&lt;objsur guid="98c273c4-f723-4fb0-80df-eede2204dfca" t="r" /&gt;</w:t>
+      </w:r>
+      <w:r>
+        <w:br/>
+      </w:r>
+      <w:r>
+        <w:t>&lt;/ComplexEntryTypes&gt;</w:t>
+      </w:r>
+      <w:r>
+        <w:br/>
+      </w:r>
+      <w:r>
+        <w:t>&lt;ComponentLexemes&gt;</w:t>
+      </w:r>
+      <w:r>
+        <w:br/>
+      </w:r>
+      <w:r>
+        <w:t>&lt;objsur guid="656f3b06-2f77-4dba-a3d5-8061b116151a" t="r" /&gt;</w:t>
+      </w:r>
+      <w:r>
+        <w:br/>
+      </w:r>
+      <w:r>
+        <w:lastRenderedPageBreak/>
+        <w:t>&lt;/ComponentLexemes&gt;</w:t>
+      </w:r>
+      <w:r>
+        <w:br/>
+      </w:r>
+      <w:r>
+        <w:t>&lt;HideMinorEntry val="0" /&gt;</w:t>
+      </w:r>
+      <w:r>
+        <w:br/>
+      </w:r>
+      <w:r>
+        <w:t>&lt;RefType val="1" /&gt;</w:t>
+      </w:r>
+      <w:r>
+        <w:br/>
+      </w:r>
+      <w:r>
+        <w:t>&lt;/rt&gt;</w:t>
+      </w:r>
+    </w:p>
+    <w:p>
+      <w:r>
+        <w:t>"98c273c4-f723-4fb0-80df-eede2204dfca"</w:t>
+      </w:r>
+      <w:r>
+        <w:t xml:space="preserve"> is the guid for </w:t>
+      </w:r>
+      <w:r>
+        <w:t xml:space="preserve">the </w:t>
+      </w:r>
+      <w:r>
+        <w:t>Derived form</w:t>
+      </w:r>
+      <w:r>
+        <w:t xml:space="preserve"> complex entry type</w:t>
+      </w:r>
+      <w:r>
+        <w:t xml:space="preserve">. </w:t>
+      </w:r>
+      <w:r>
+        <w:t xml:space="preserve">(You’ll want to verify you have the correct guid for what you want.) </w:t>
+      </w:r>
+      <w:r>
+        <w:t>When modifying LexEntryRef objects, you’ll need to make sure you don’t modify fully formed variant or complex form objects. Normally after import those will have either a ComplexEntryTypes property or a VariantTypes property already filled in. The only ones without either of these would be entries that were created to fulfill a missing \mn reference. So for this to work, you’ll need to be careful of \mn fields that do not have valid entry/sense targets. If you keep track of the number of subentries you move into separate minor entries, you should be able to tell whether there are more empty LexEntryRefs.</w:t>
+      </w:r>
+      <w:r>
+        <w:t xml:space="preserve"> Note, Flex 8.3.0 is needed to get the sense subentries to display correctly.</w:t>
+      </w:r>
+    </w:p>
+    <w:p>
+      <w:pPr>
+        <w:pStyle w:val="Heading1"/>
+      </w:pPr>
+      <w:r>
+        <w:t>Agutaynen examples</w:t>
+      </w:r>
+    </w:p>
+    <w:p>
+      <w:r>
+        <w:t>Example 14</w:t>
+      </w:r>
+    </w:p>
+    <w:p>
+      <w:r>
+        <w:t xml:space="preserve">Consider the Agutaynen “agsa” </w:t>
+      </w:r>
+      <w:r>
+        <w:t>entry</w:t>
+      </w:r>
+      <w:r>
+        <w:t>.</w:t>
+      </w:r>
+    </w:p>
+    <w:p>
+      <w:r>
+        <w:t>\lx agsa</w:t>
+      </w:r>
+      <w:r>
+        <w:br/>
+      </w:r>
+      <w:r>
+        <w:t>\ps vt</w:t>
+      </w:r>
+      <w:r>
+        <w:br/>
+      </w:r>
+      <w:r>
+        <w:t>\oc A:</w:t>
+      </w:r>
+      <w:r>
+        <w:br/>
+      </w:r>
+      <w:r>
+        <w:t>\oi maN-</w:t>
+      </w:r>
+      <w:r>
+        <w:br/>
+      </w:r>
+      <w:r>
+        <w:t>\oc U:</w:t>
+      </w:r>
+      <w:r>
+        <w:br/>
+      </w:r>
+      <w:r>
+        <w:t>\oi -an</w:t>
+      </w:r>
+      <w:r>
+        <w:br/>
+      </w:r>
+      <w:r>
+        <w:t>\gl To rent, lease land from someone in order to farm it.</w:t>
+      </w:r>
+      <w:r>
+        <w:br/>
+      </w:r>
+      <w:r>
+        <w:t>\ie lease farmland</w:t>
+      </w:r>
+      <w:r>
+        <w:br/>
+      </w:r>
+      <w:r>
+        <w:t>\ie tenant farming</w:t>
+      </w:r>
+      <w:r>
+        <w:br/>
+      </w:r>
+      <w:r>
+        <w:t>\ex Sinopay +pangagsa tang tanek mi don ong Villa Sol?</w:t>
+      </w:r>
+      <w:r>
+        <w:br/>
+      </w:r>
+      <w:r>
+        <w:t>\tr Who +leases your land there at Villa Sol?</w:t>
+      </w:r>
+      <w:r>
+        <w:br/>
+      </w:r>
+      <w:r>
+        <w:t>\ex +Agsāno ra tang tanek mo don ong Barok.</w:t>
+      </w:r>
+      <w:r>
+        <w:br/>
+      </w:r>
+      <w:r>
+        <w:t>\tr I +will +rent your land there in Barok.</w:t>
+      </w:r>
+      <w:r>
+        <w:br/>
+      </w:r>
+      <w:r>
+        <w:t>\ro arkila</w:t>
+      </w:r>
+      <w:r>
+        <w:br/>
+      </w:r>
+      <w:r>
+        <w:t>\ps vt</w:t>
+      </w:r>
+      <w:r>
+        <w:br/>
+      </w:r>
+      <w:r>
+        <w:t>\oc A:</w:t>
+      </w:r>
+      <w:r>
+        <w:br/>
+      </w:r>
+      <w:r>
+        <w:t>\oi magpa-</w:t>
+      </w:r>
+      <w:r>
+        <w:br/>
+      </w:r>
+      <w:r>
+        <w:t>\oc U:</w:t>
+      </w:r>
+      <w:r>
+        <w:br/>
+      </w:r>
+      <w:r>
+        <w:t>\oi pa--an</w:t>
+      </w:r>
+      <w:r>
+        <w:br/>
+      </w:r>
+      <w:r>
+        <w:t>\gl To lease out farmland to someone.</w:t>
+      </w:r>
+      <w:r>
+        <w:br/>
+      </w:r>
+      <w:r>
+        <w:t>\ex Mandian ang taneko don ong Barok +pāgsāno mga sinopay galiag.</w:t>
+      </w:r>
+      <w:r>
+        <w:br/>
+      </w:r>
+      <w:r>
+        <w:t>\tr Now then my land in Barok I'll +lease +out to whoever wants to lease it.</w:t>
+      </w:r>
+      <w:r>
+        <w:br/>
+      </w:r>
+      <w:r>
+        <w:t>\ld manigagsa, agsador</w:t>
+      </w:r>
+      <w:r>
+        <w:br/>
+      </w:r>
+      <w:r>
+        <w:t>\ps n</w:t>
+      </w:r>
+      <w:r>
+        <w:br/>
+      </w:r>
+      <w:r>
+        <w:t>\co Tenant farmer.</w:t>
+      </w:r>
+      <w:r>
+        <w:br/>
+      </w:r>
+      <w:r>
+        <w:lastRenderedPageBreak/>
+        <w:t>\ld pāgsa</w:t>
+      </w:r>
+      <w:r>
+        <w:br/>
+      </w:r>
+      <w:r>
+        <w:t>\ps n</w:t>
+      </w:r>
+      <w:r>
+        <w:br/>
+      </w:r>
+      <w:r>
+        <w:t>\co Land or field that is farmed by someone else</w:t>
+      </w:r>
+      <w:r>
+        <w:t>.</w:t>
+      </w:r>
+    </w:p>
+    <w:p>
+      <w:r>
+        <w:rPr>
+          <w:noProof/>
+          <w:lang w:eastAsia="en-US"/>
+        </w:rPr>
+        <w:drawing>
+          <wp:inline distT="0" distB="0" distL="0" distR="0" wp14:anchorId="3E6745B8" wp14:editId="1AEA83AE">
+            <wp:extent cx="3838575" cy="2619375"/>
+            <wp:effectExtent l="0" t="0" r="9525" b="9525"/>
+            <wp:docPr id="20" name="Picture 20"/>
+            <wp:cNvGraphicFramePr>
+              <a:graphicFrameLocks xmlns:a="http://schemas.openxmlformats.org/drawingml/2006/main" noChangeAspect="1"/>
+            </wp:cNvGraphicFramePr>
+            <a:graphic xmlns:a="http://schemas.openxmlformats.org/drawingml/2006/main">
+              <a:graphicData uri="http://schemas.openxmlformats.org/drawingml/2006/picture">
+                <pic:pic xmlns:pic="http://schemas.openxmlformats.org/drawingml/2006/picture">
+                  <pic:nvPicPr>
+                    <pic:cNvPr id="1" name=""/>
+                    <pic:cNvPicPr/>
+                  </pic:nvPicPr>
+                  <pic:blipFill>
+                    <a:blip r:embed="rId16"/>
+                    <a:stretch>
+                      <a:fillRect/>
+                    </a:stretch>
+                  </pic:blipFill>
+                  <pic:spPr>
+                    <a:xfrm>
+                      <a:off x="0" y="0"/>
+                      <a:ext cx="3838575" cy="2619375"/>
+                    </a:xfrm>
+                    <a:prstGeom prst="rect">
+                      <a:avLst/>
+                    </a:prstGeom>
+                  </pic:spPr>
+                </pic:pic>
+              </a:graphicData>
+            </a:graphic>
+          </wp:inline>
+        </w:drawing>
+      </w:r>
+    </w:p>
+    <w:p>
+      <w:r>
+        <w:t>It has 2 \subentry fields, but the first one is really two separate subentries delimited by a comma, so they need to be split into 2 \ld fields, and in this case since they share the same \ps and \co fields, those fields would need to be duplicated into the second \ld. So we start out with this:</w:t>
+      </w:r>
+    </w:p>
+    <w:p>
+      <w:r>
+        <w:t>\ld manigagsa</w:t>
+      </w:r>
+      <w:r>
+        <w:br/>
+        <w:t>\ps n</w:t>
+      </w:r>
+      <w:r>
+        <w:br/>
+        <w:t>\co Tenant farmer.</w:t>
+      </w:r>
+      <w:r>
+        <w:br/>
+        <w:t>\ld agsador</w:t>
+      </w:r>
+      <w:r>
+        <w:br/>
+        <w:t>\ps n</w:t>
+      </w:r>
+      <w:r>
+        <w:br/>
+        <w:t>\co Tenant farmer.</w:t>
+      </w:r>
+      <w:r>
+        <w:br/>
+        <w:t>\ld pāgsa</w:t>
+      </w:r>
+      <w:r>
+        <w:br/>
+        <w:t>\ps n</w:t>
+      </w:r>
+      <w:r>
+        <w:br/>
+        <w:t>\co Land or field that is farmed by someone else.</w:t>
+      </w:r>
+    </w:p>
+    <w:p>
+      <w:r>
+        <w:t>But we already have minor entries for ‘agsador’ and ‘manigagsa’, but we have none for ‘</w:t>
+      </w:r>
+      <w:r>
+        <w:t>pāgsa</w:t>
+      </w:r>
+      <w:r>
+        <w:t>’.</w:t>
+      </w:r>
+    </w:p>
+    <w:p>
+      <w:r>
+        <w:t>\lx agsador</w:t>
+      </w:r>
+      <w:r>
+        <w:br/>
+        <w:t>\rf agsa</w:t>
+      </w:r>
+      <w:r>
+        <w:br/>
+        <w:t>\ps n</w:t>
+      </w:r>
+      <w:r>
+        <w:br/>
+        <w:t>\gl *Tenant *farmer.</w:t>
+      </w:r>
+      <w:r>
+        <w:br/>
+        <w:t>\rs manigagsa</w:t>
+      </w:r>
+    </w:p>
+    <w:p>
+      <w:r>
+        <w:rPr>
+          <w:noProof/>
+          <w:lang w:eastAsia="en-US"/>
+        </w:rPr>
+        <w:drawing>
+          <wp:inline distT="0" distB="0" distL="0" distR="0" wp14:anchorId="31CA69E7" wp14:editId="3D4D8588">
+            <wp:extent cx="3838575" cy="200025"/>
+            <wp:effectExtent l="0" t="0" r="9525" b="9525"/>
+            <wp:docPr id="22" name="Picture 22"/>
+            <wp:cNvGraphicFramePr>
+              <a:graphicFrameLocks xmlns:a="http://schemas.openxmlformats.org/drawingml/2006/main" noChangeAspect="1"/>
+            </wp:cNvGraphicFramePr>
+            <a:graphic xmlns:a="http://schemas.openxmlformats.org/drawingml/2006/main">
+              <a:graphicData uri="http://schemas.openxmlformats.org/drawingml/2006/picture">
+                <pic:pic xmlns:pic="http://schemas.openxmlformats.org/drawingml/2006/picture">
+                  <pic:nvPicPr>
+                    <pic:cNvPr id="1" name=""/>
+                    <pic:cNvPicPr/>
+                  </pic:nvPicPr>
+                  <pic:blipFill>
+                    <a:blip r:embed="rId17"/>
+                    <a:stretch>
+                      <a:fillRect/>
+                    </a:stretch>
+                  </pic:blipFill>
+                  <pic:spPr>
+                    <a:xfrm>
+                      <a:off x="0" y="0"/>
+                      <a:ext cx="3838575" cy="200025"/>
+                    </a:xfrm>
+                    <a:prstGeom prst="rect">
+                      <a:avLst/>
+                    </a:prstGeom>
+                  </pic:spPr>
+                </pic:pic>
+              </a:graphicData>
+            </a:graphic>
+          </wp:inline>
+        </w:drawing>
+      </w:r>
+    </w:p>
+    <w:p>
+      <w:r>
+        <w:t>\lx manigagsa</w:t>
+      </w:r>
+      <w:r>
+        <w:br/>
+        <w:t>\rf agsa</w:t>
+      </w:r>
+      <w:r>
+        <w:t xml:space="preserve"> 2</w:t>
+      </w:r>
+      <w:r>
+        <w:br/>
+        <w:t>\ad manig-</w:t>
+      </w:r>
+      <w:r>
+        <w:br/>
+        <w:t>\ps n</w:t>
+      </w:r>
+      <w:r>
+        <w:br/>
+      </w:r>
+      <w:r>
+        <w:lastRenderedPageBreak/>
+        <w:t>\gl *Tenant *farmer.</w:t>
+      </w:r>
+      <w:r>
+        <w:br/>
+        <w:t>\rs agsador</w:t>
+      </w:r>
+      <w:r>
+        <w:br/>
+      </w:r>
+      <w:r>
+        <w:t>\re agsa</w:t>
+      </w:r>
+    </w:p>
+    <w:p>
+      <w:r>
+        <w:rPr>
+          <w:noProof/>
+          <w:lang w:eastAsia="en-US"/>
+        </w:rPr>
+        <w:drawing>
+          <wp:inline distT="0" distB="0" distL="0" distR="0" wp14:anchorId="6208783D" wp14:editId="79F9A116">
+            <wp:extent cx="3810000" cy="400050"/>
+            <wp:effectExtent l="0" t="0" r="0" b="0"/>
+            <wp:docPr id="21" name="Picture 21"/>
+            <wp:cNvGraphicFramePr>
+              <a:graphicFrameLocks xmlns:a="http://schemas.openxmlformats.org/drawingml/2006/main" noChangeAspect="1"/>
+            </wp:cNvGraphicFramePr>
+            <a:graphic xmlns:a="http://schemas.openxmlformats.org/drawingml/2006/main">
+              <a:graphicData uri="http://schemas.openxmlformats.org/drawingml/2006/picture">
+                <pic:pic xmlns:pic="http://schemas.openxmlformats.org/drawingml/2006/picture">
+                  <pic:nvPicPr>
+                    <pic:cNvPr id="1" name=""/>
+                    <pic:cNvPicPr/>
+                  </pic:nvPicPr>
+                  <pic:blipFill>
+                    <a:blip r:embed="rId18"/>
+                    <a:stretch>
+                      <a:fillRect/>
+                    </a:stretch>
+                  </pic:blipFill>
+                  <pic:spPr>
+                    <a:xfrm>
+                      <a:off x="0" y="0"/>
+                      <a:ext cx="3810000" cy="400050"/>
+                    </a:xfrm>
+                    <a:prstGeom prst="rect">
+                      <a:avLst/>
+                    </a:prstGeom>
+                  </pic:spPr>
+                </pic:pic>
+              </a:graphicData>
+            </a:graphic>
+          </wp:inline>
+        </w:drawing>
+      </w:r>
+    </w:p>
+    <w:p>
+      <w:r>
+        <w:t>Agutaynen often has \ld fields at the end of senses, but since this is at the end of the entry, it’s not clear whether these subentries are on the full entry or on sense 2.</w:t>
+      </w:r>
+      <w:r>
+        <w:t xml:space="preserve"> Let’s assume these are really subsenses of sense 2. So what we need to merge the first 2 subentries into their corresponding minor entries, and convert the 3</w:t>
+      </w:r>
+      <w:r>
+        <w:rPr>
+          <w:vertAlign w:val="superscript"/>
+        </w:rPr>
+        <w:t>rd</w:t>
+      </w:r>
+      <w:r>
+        <w:t xml:space="preserve"> subentry to a minor entry. The result would be no \ld fields in the original ‘agsa’ entry, and these three minor entries.</w:t>
+      </w:r>
+    </w:p>
+    <w:p>
+      <w:r>
+        <w:t>\lx agsador</w:t>
+      </w:r>
+      <w:r>
+        <w:br/>
+        <w:t>\rf agsa</w:t>
+      </w:r>
+      <w:r>
+        <w:t xml:space="preserve"> 2</w:t>
+      </w:r>
+      <w:r>
+        <w:br/>
+        <w:t>\ps n</w:t>
+      </w:r>
+      <w:r>
+        <w:br/>
+        <w:t>\gl *Tenant *farmer.</w:t>
+      </w:r>
+      <w:r>
+        <w:br/>
+        <w:t>\rs manigagsa</w:t>
+      </w:r>
+      <w:r>
+        <w:br/>
+      </w:r>
+      <w:r>
+        <w:br/>
+      </w:r>
+      <w:r>
+        <w:t>\lx manigagsa</w:t>
+      </w:r>
+      <w:r>
+        <w:br/>
+        <w:t>\rf agsa</w:t>
+      </w:r>
+      <w:r>
+        <w:t xml:space="preserve"> 2</w:t>
+      </w:r>
+      <w:r>
+        <w:br/>
+        <w:t>\ad manig-</w:t>
+      </w:r>
+      <w:r>
+        <w:br/>
+        <w:t>\ps n</w:t>
+      </w:r>
+      <w:r>
+        <w:br/>
+        <w:t>\gl *Tenant *farmer.</w:t>
+      </w:r>
+      <w:r>
+        <w:br/>
+        <w:t>\rs agsador</w:t>
+      </w:r>
+      <w:r>
+        <w:br/>
+        <w:t>\re agsa</w:t>
+      </w:r>
+      <w:r>
+        <w:br/>
+      </w:r>
+      <w:r>
+        <w:br/>
+      </w:r>
+      <w:r>
+        <w:t>\lx pāgsa</w:t>
+      </w:r>
+      <w:r>
+        <w:br/>
+        <w:t>\rf agsa 2</w:t>
+      </w:r>
+      <w:r>
+        <w:br/>
+        <w:t>\ps n</w:t>
+      </w:r>
+      <w:r>
+        <w:br/>
+        <w:t>\gl Land or field that is farmed by someone else.</w:t>
+      </w:r>
+    </w:p>
+    <w:p>
+      <w:r>
+        <w:t>Notice we have to add the 2 sense number to the first two \rf fields so they refer to the second sense. Since the rest of the data is already in the minor entries, we don’t need to do anything else with these entries. The 3</w:t>
+      </w:r>
+      <w:r>
+        <w:rPr>
+          <w:vertAlign w:val="superscript"/>
+        </w:rPr>
+        <w:t>rd</w:t>
+      </w:r>
+      <w:r>
+        <w:t xml:space="preserve"> subentry is turned into an \lx field, an appropriate \rf is added to link to the second sense, and the \co is turned into a \gl field. When this is imported, the 3 minor entries will become variants of ‘agsa’ sense 2. Then we need to convert these in the fwdata file to make them complex entries (subentries).</w:t>
+      </w:r>
+    </w:p>
+    <w:p>
+      <w:r>
+        <w:t>Example 15</w:t>
+      </w:r>
+    </w:p>
+    <w:p>
+      <w:r>
+        <w:t>Consider sense 1 of the Agutaynen ‘adi’ entry.</w:t>
+      </w:r>
+    </w:p>
+    <w:p>
+      <w:r>
+        <w:t>\lx adi</w:t>
+      </w:r>
+      <w:r>
+        <w:br/>
+      </w:r>
+      <w:r>
+        <w:t>\ms 1</w:t>
+      </w:r>
+      <w:r>
+        <w:br/>
+      </w:r>
+      <w:r>
+        <w:t>\ps n</w:t>
+      </w:r>
+      <w:r>
+        <w:br/>
+      </w:r>
+      <w:r>
+        <w:t>\gl *King.</w:t>
+      </w:r>
+      <w:r>
+        <w:br/>
+      </w:r>
+      <w:r>
+        <w:lastRenderedPageBreak/>
+        <w:t>\g2 hari</w:t>
+      </w:r>
+      <w:r>
+        <w:br/>
+      </w:r>
+      <w:r>
+        <w:t>\ps vi</w:t>
+      </w:r>
+      <w:r>
+        <w:br/>
+      </w:r>
+      <w:r>
+        <w:t>\oc A:</w:t>
+      </w:r>
+      <w:r>
+        <w:br/>
+      </w:r>
+      <w:r>
+        <w:t>\oi mag-</w:t>
+      </w:r>
+      <w:r>
+        <w:br/>
+      </w:r>
+      <w:r>
+        <w:t>\gl To reign, rule as king.</w:t>
+      </w:r>
+      <w:r>
+        <w:br/>
+      </w:r>
+      <w:r>
+        <w:t>\ro gaem</w:t>
+      </w:r>
+      <w:r>
+        <w:br/>
+      </w:r>
+      <w:r>
+        <w:t>\ld pagaradien</w:t>
+      </w:r>
+      <w:r>
+        <w:br/>
+      </w:r>
+      <w:r>
+        <w:t>\ps n</w:t>
+      </w:r>
+      <w:r>
+        <w:br/>
+      </w:r>
+      <w:r>
+        <w:t>\co A king's term of reigning; the way a particular king reigns.</w:t>
+      </w:r>
+      <w:r>
+        <w:br/>
+      </w:r>
+      <w:r>
+        <w:t>\ld inadian</w:t>
+      </w:r>
+      <w:r>
+        <w:br/>
+      </w:r>
+      <w:r>
+        <w:t>\ps n</w:t>
+      </w:r>
+      <w:r>
+        <w:br/>
+      </w:r>
+      <w:r>
+        <w:t>\co Kingdom.</w:t>
+      </w:r>
+      <w:r>
+        <w:br/>
+      </w:r>
+      <w:r>
+        <w:t>\ex Ang +pagaradien tang tatang masinlong +adi ay para ong ikakao-ya tang nandiang +inadian.</w:t>
+      </w:r>
+      <w:r>
+        <w:br/>
+      </w:r>
+      <w:r>
+        <w:t>\tr The +reign of a good +king is for the good of his +kingdom.</w:t>
+      </w:r>
+    </w:p>
+    <w:p>
+      <w:r>
+        <w:rPr>
+          <w:noProof/>
+          <w:lang w:eastAsia="en-US"/>
+        </w:rPr>
+        <w:drawing>
+          <wp:inline distT="0" distB="0" distL="0" distR="0">
+            <wp:extent cx="2676525" cy="1133475"/>
+            <wp:effectExtent l="0" t="0" r="9525" b="9525"/>
+            <wp:docPr id="12" name="Picture 12"/>
+            <wp:cNvGraphicFramePr>
+              <a:graphicFrameLocks xmlns:a="http://schemas.openxmlformats.org/drawingml/2006/main" noChangeAspect="1"/>
+            </wp:cNvGraphicFramePr>
+            <a:graphic xmlns:a="http://schemas.openxmlformats.org/drawingml/2006/main">
+              <a:graphicData uri="http://schemas.openxmlformats.org/drawingml/2006/picture">
+                <pic:pic xmlns:pic="http://schemas.openxmlformats.org/drawingml/2006/picture">
+                  <pic:nvPicPr>
+                    <pic:cNvPr id="0" name="Picture 1"/>
+                    <pic:cNvPicPr>
+                      <a:picLocks noChangeAspect="1" noChangeArrowheads="1"/>
+                    </pic:cNvPicPr>
+                  </pic:nvPicPr>
+                  <pic:blipFill>
+                    <a:blip r:embed="rId19">
+                      <a:extLst>
+                        <a:ext uri="{28A0092B-C50C-407E-A947-70E740481C1C}">
+                          <a14:useLocalDpi xmlns:a14="http://schemas.microsoft.com/office/drawing/2010/main" val="0"/>
+                        </a:ext>
+                      </a:extLst>
+                    </a:blip>
+                    <a:srcRect/>
+                    <a:stretch>
+                      <a:fillRect/>
+                    </a:stretch>
+                  </pic:blipFill>
+                  <pic:spPr bwMode="auto">
+                    <a:xfrm>
+                      <a:off x="0" y="0"/>
+                      <a:ext cx="2676525" cy="1133475"/>
+                    </a:xfrm>
+                    <a:prstGeom prst="rect">
+                      <a:avLst/>
+                    </a:prstGeom>
+                    <a:noFill/>
+                    <a:ln>
+                      <a:noFill/>
+                    </a:ln>
+                  </pic:spPr>
+                </pic:pic>
+              </a:graphicData>
+            </a:graphic>
+          </wp:inline>
+        </w:drawing>
+      </w:r>
+    </w:p>
+    <w:p>
+      <w:r>
+        <w:t>There are 2 \ld subentries. Both of these subentries have corresponding minor entries:</w:t>
+      </w:r>
+    </w:p>
+    <w:p>
+      <w:r>
+        <w:t>\lx pagaradien</w:t>
+      </w:r>
+      <w:r>
+        <w:br/>
+        <w:t>\rf adi</w:t>
+      </w:r>
+      <w:r>
+        <w:br/>
+        <w:t>\ad pag- + -Vr- + -en</w:t>
+      </w:r>
+      <w:r>
+        <w:br/>
+        <w:t>\ps n</w:t>
+      </w:r>
+      <w:r>
+        <w:br/>
+        <w:t>\gl A king's term of reigning; the way a particular king reigns.</w:t>
+      </w:r>
+      <w:r>
+        <w:br/>
+        <w:t>\ie reign of a king</w:t>
+      </w:r>
+      <w:r>
+        <w:br/>
+        <w:t>\ex Ang +pagaradien tang tatang masinlong adi ay para ong ikakao-ya</w:t>
+      </w:r>
+      <w:r>
+        <w:br/>
+        <w:t>tang nandiang inadian.</w:t>
+      </w:r>
+      <w:r>
+        <w:br/>
+        <w:t>\tr The +reign of a good king is for the good of his kingdom.</w:t>
+      </w:r>
+    </w:p>
+    <w:p>
+      <w:r>
+        <w:rPr>
+          <w:noProof/>
+          <w:lang w:eastAsia="en-US"/>
+        </w:rPr>
+        <w:drawing>
+          <wp:inline distT="0" distB="0" distL="0" distR="0" wp14:anchorId="1735AC59" wp14:editId="0121927A">
+            <wp:extent cx="2695575" cy="866775"/>
+            <wp:effectExtent l="0" t="0" r="9525" b="9525"/>
+            <wp:docPr id="16" name="Picture 16"/>
+            <wp:cNvGraphicFramePr>
+              <a:graphicFrameLocks xmlns:a="http://schemas.openxmlformats.org/drawingml/2006/main" noChangeAspect="1"/>
+            </wp:cNvGraphicFramePr>
+            <a:graphic xmlns:a="http://schemas.openxmlformats.org/drawingml/2006/main">
+              <a:graphicData uri="http://schemas.openxmlformats.org/drawingml/2006/picture">
+                <pic:pic xmlns:pic="http://schemas.openxmlformats.org/drawingml/2006/picture">
+                  <pic:nvPicPr>
+                    <pic:cNvPr id="1" name=""/>
+                    <pic:cNvPicPr/>
+                  </pic:nvPicPr>
+                  <pic:blipFill>
+                    <a:blip r:embed="rId20"/>
+                    <a:stretch>
+                      <a:fillRect/>
+                    </a:stretch>
+                  </pic:blipFill>
+                  <pic:spPr>
+                    <a:xfrm>
+                      <a:off x="0" y="0"/>
+                      <a:ext cx="2695575" cy="866775"/>
+                    </a:xfrm>
+                    <a:prstGeom prst="rect">
+                      <a:avLst/>
+                    </a:prstGeom>
+                  </pic:spPr>
+                </pic:pic>
+              </a:graphicData>
+            </a:graphic>
+          </wp:inline>
+        </w:drawing>
+      </w:r>
+    </w:p>
+    <w:p>
+      <w:r>
+        <w:t>\lx inadian</w:t>
+      </w:r>
+      <w:r>
+        <w:br/>
+        <w:t>\rf adi</w:t>
+      </w:r>
+      <w:r>
+        <w:br/>
+        <w:t>\ad -in- + -an</w:t>
+      </w:r>
+      <w:r>
+        <w:br/>
+        <w:t>\ps n</w:t>
+      </w:r>
+      <w:r>
+        <w:br/>
+        <w:t>\gl *Kingdom.</w:t>
+      </w:r>
+      <w:r>
+        <w:br/>
+        <w:t>\g2 kaharian</w:t>
+      </w:r>
+      <w:r>
+        <w:br/>
+      </w:r>
+      <w:r>
+        <w:lastRenderedPageBreak/>
+        <w:t>\ex Ang mo-yang adi gatakong magpasonaid ong mga</w:t>
+      </w:r>
+      <w:r>
+        <w:br/>
+        <w:t>taw ang nasakepan ong +inadian na.</w:t>
+      </w:r>
+      <w:r>
+        <w:br/>
+        <w:t>\tr A good king knows how show concern for the people who</w:t>
+      </w:r>
+      <w:r>
+        <w:br/>
+        <w:t>are under his +kingdom.</w:t>
+      </w:r>
+      <w:r>
+        <w:br/>
+        <w:t>\ex Magpasalamat ita ong Dios, tenged nabilang ita ra</w:t>
+      </w:r>
+      <w:r>
+        <w:br/>
+        <w:t>ong +inadian na ang inding pisan mapakedeg!</w:t>
+      </w:r>
+      <w:r>
+        <w:br/>
+        <w:t>\tr Let us give thanks to God, because we are counted in his</w:t>
+      </w:r>
+      <w:r>
+        <w:br/>
+        <w:t>+kingdom which cannot indeed be shaken!</w:t>
+      </w:r>
+    </w:p>
+    <w:p>
+      <w:r>
+        <w:rPr>
+          <w:noProof/>
+          <w:lang w:eastAsia="en-US"/>
+        </w:rPr>
+        <w:drawing>
+          <wp:inline distT="0" distB="0" distL="0" distR="0" wp14:anchorId="7FFCF203" wp14:editId="25DD56ED">
+            <wp:extent cx="2686050" cy="1285875"/>
+            <wp:effectExtent l="0" t="0" r="0" b="9525"/>
+            <wp:docPr id="17" name="Picture 17"/>
+            <wp:cNvGraphicFramePr>
+              <a:graphicFrameLocks xmlns:a="http://schemas.openxmlformats.org/drawingml/2006/main" noChangeAspect="1"/>
+            </wp:cNvGraphicFramePr>
+            <a:graphic xmlns:a="http://schemas.openxmlformats.org/drawingml/2006/main">
+              <a:graphicData uri="http://schemas.openxmlformats.org/drawingml/2006/picture">
+                <pic:pic xmlns:pic="http://schemas.openxmlformats.org/drawingml/2006/picture">
+                  <pic:nvPicPr>
+                    <pic:cNvPr id="1" name=""/>
+                    <pic:cNvPicPr/>
+                  </pic:nvPicPr>
+                  <pic:blipFill>
+                    <a:blip r:embed="rId21"/>
+                    <a:stretch>
+                      <a:fillRect/>
+                    </a:stretch>
+                  </pic:blipFill>
+                  <pic:spPr>
+                    <a:xfrm>
+                      <a:off x="0" y="0"/>
+                      <a:ext cx="2686050" cy="1285875"/>
+                    </a:xfrm>
+                    <a:prstGeom prst="rect">
+                      <a:avLst/>
+                    </a:prstGeom>
+                  </pic:spPr>
+                </pic:pic>
+              </a:graphicData>
+            </a:graphic>
+          </wp:inline>
+        </w:drawing>
+      </w:r>
+    </w:p>
+    <w:p>
+      <w:r>
+        <w:t>In Flex a subentry is just one view of an entry, and the minor entry is another view of the same entry. We have flexibility on what fields to show in each location, but we can’t select certain examples to show in one location and a different set in another location. And the selections apply to all subentries and minor entries. You can’t show some fields on some minor entries and other fields on other minor entries. So this example presents a problem since the examples in the subentry are different from the examples in the minor entry.</w:t>
+      </w:r>
+    </w:p>
+    <w:p>
+      <w:r>
+        <w:t>Assuming the linguist wants to maintain what they currently have in both places, we don’t have the power to show different examples in the two locations. So the only choice we have at this point is to format the body of the subentries into a single field that will be used only in subentries. Typically this is the summary definition field on entry.</w:t>
+      </w:r>
+      <w:r>
+        <w:t xml:space="preserve"> So when merging the \ld field into the minor entry, we would have something like this for the second minor entry where \sd is imported into the entry summary definition, and the subentry display would just show the summary definition.</w:t>
+      </w:r>
+    </w:p>
+    <w:p>
+      <w:r>
+        <w:t>\lx inadian</w:t>
+      </w:r>
+      <w:r>
+        <w:br/>
+        <w:t>\rf adi</w:t>
+      </w:r>
+      <w:r>
+        <w:br/>
+        <w:t>\ad -in- + -an</w:t>
+      </w:r>
+      <w:r>
+        <w:br/>
+        <w:t>\ps n</w:t>
+      </w:r>
+      <w:r>
+        <w:br/>
+        <w:t>\gl *Kingdom.</w:t>
+      </w:r>
+      <w:r>
+        <w:br/>
+        <w:t>\g2 kaharian</w:t>
+      </w:r>
+      <w:r>
+        <w:br/>
+        <w:t>\ex Ang mo-yang adi gatakong magpasonaid ong mga</w:t>
+      </w:r>
+      <w:r>
+        <w:br/>
+        <w:t>taw ang nasakepan ong +inadian na.</w:t>
+      </w:r>
+      <w:r>
+        <w:br/>
+        <w:t>\tr A good king knows how show concern for the people who</w:t>
+      </w:r>
+      <w:r>
+        <w:br/>
+        <w:t>are under his +kingdom.</w:t>
+      </w:r>
+      <w:r>
+        <w:br/>
+        <w:t>\ex Magpasalamat ita ong Dios, tenged nabilang ita ra</w:t>
+      </w:r>
+      <w:r>
+        <w:br/>
+        <w:t>ong +inadian na ang inding pisan mapakedeg!</w:t>
+      </w:r>
+      <w:r>
+        <w:br/>
+        <w:t>\tr Let us give thanks to God, because we are counted in his</w:t>
+      </w:r>
+      <w:r>
+        <w:br/>
+        <w:t>+kingdom which cannot indeed be shaken!</w:t>
+      </w:r>
+      <w:r>
+        <w:br/>
+      </w:r>
+      <w:r>
+        <w:t>\</w:t>
+      </w:r>
+      <w:r>
+        <w:t>sd</w:t>
+      </w:r>
+      <w:r>
+        <w:t xml:space="preserve"> </w:t>
+      </w:r>
+      <w:r>
+        <w:t xml:space="preserve">|iderv. n.|r </w:t>
+      </w:r>
+      <w:r>
+        <w:t>Kingdom.</w:t>
+      </w:r>
+      <w:r>
+        <w:t xml:space="preserve"> |i</w:t>
+      </w:r>
+      <w:r>
+        <w:t>v</w:t>
+      </w:r>
+      <w:r>
+        <w:t>Ang</w:t>
+      </w:r>
+      <w:r>
+        <w:t>|r</w:t>
+      </w:r>
+      <w:r>
+        <w:t xml:space="preserve"> </w:t>
+      </w:r>
+      <w:r>
+        <w:t>|i</w:t>
+      </w:r>
+      <w:r>
+        <w:t>vb</w:t>
+      </w:r>
+      <w:r>
+        <w:t>pagaradien</w:t>
+      </w:r>
+      <w:r>
+        <w:t>|r</w:t>
+      </w:r>
+      <w:r>
+        <w:t xml:space="preserve"> </w:t>
+      </w:r>
+      <w:r>
+        <w:t>|i</w:t>
+      </w:r>
+      <w:r>
+        <w:t>v</w:t>
+      </w:r>
+      <w:r>
+        <w:t>tang tatang masinlong</w:t>
+      </w:r>
+      <w:r>
+        <w:t>|r</w:t>
+      </w:r>
+      <w:r>
+        <w:t xml:space="preserve"> </w:t>
+      </w:r>
+      <w:r>
+        <w:t>|i</w:t>
+      </w:r>
+      <w:r>
+        <w:t>v</w:t>
+      </w:r>
+      <w:r>
+        <w:t>b</w:t>
+      </w:r>
+      <w:r>
+        <w:t>adi</w:t>
+      </w:r>
+      <w:r>
+        <w:t>|r</w:t>
+      </w:r>
+      <w:r>
+        <w:t xml:space="preserve"> </w:t>
+      </w:r>
+      <w:r>
+        <w:t>|i</w:t>
+      </w:r>
+      <w:r>
+        <w:t>v</w:t>
+      </w:r>
+      <w:r>
+        <w:t xml:space="preserve">ay para ong </w:t>
+      </w:r>
+      <w:r>
+        <w:lastRenderedPageBreak/>
+        <w:t>ikakao-ya tang nandiang</w:t>
+      </w:r>
+      <w:r>
+        <w:t>|r</w:t>
+      </w:r>
+      <w:r>
+        <w:t xml:space="preserve"> </w:t>
+      </w:r>
+      <w:r>
+        <w:t>|i</w:t>
+      </w:r>
+      <w:r>
+        <w:t>v</w:t>
+      </w:r>
+      <w:r>
+        <w:t>b</w:t>
+      </w:r>
+      <w:r>
+        <w:t>inadian</w:t>
+      </w:r>
+      <w:r>
+        <w:t>|r</w:t>
+      </w:r>
+      <w:r>
+        <w:t xml:space="preserve">. The </w:t>
+      </w:r>
+      <w:r>
+        <w:t>|b</w:t>
+      </w:r>
+      <w:r>
+        <w:t>reign</w:t>
+      </w:r>
+      <w:r>
+        <w:t>|r</w:t>
+      </w:r>
+      <w:r>
+        <w:t xml:space="preserve"> of a good </w:t>
+      </w:r>
+      <w:r>
+        <w:t>|b</w:t>
+      </w:r>
+      <w:r>
+        <w:t>king</w:t>
+      </w:r>
+      <w:r>
+        <w:t>|r</w:t>
+      </w:r>
+      <w:r>
+        <w:t xml:space="preserve"> is for the good of his </w:t>
+      </w:r>
+      <w:r>
+        <w:t>|b</w:t>
+      </w:r>
+      <w:r>
+        <w:t>kingdom</w:t>
+      </w:r>
+      <w:r>
+        <w:t>|r</w:t>
+      </w:r>
+      <w:r>
+        <w:t>.</w:t>
+      </w:r>
+    </w:p>
+    <w:p>
+      <w:r>
+        <w:t>We may need to do the same thing for the other subentries so they are all consistent.</w:t>
+      </w:r>
+    </w:p>
+    <w:p>
+      <w:r>
+        <w:t>MORE WORK NEEDED</w:t>
       </w:r>
       <w:bookmarkStart w:id="0" w:name="_GoBack"/>
       <w:bookmarkEnd w:id="0"/>
+      <w:r>
+        <w:t>:</w:t>
+      </w:r>
+    </w:p>
+    <w:p>
+      <w:r>
+        <w:t>Explain problems that cause the import to give useless error messagesw while trying to clean up after the import.</w:t>
+      </w:r>
+    </w:p>
+    <w:p>
+      <w:r>
+        <w:t>Discuss how to handle minor entries that have more than one main entry.</w:t>
+      </w:r>
     </w:p>
     <w:sectPr>
       <w:pgSz w:w="12240" w:h="15840"/>
@@ -1808,7 +3562,7 @@
   <a:extraClrSchemeLst/>
   <a:extLst>
     <a:ext uri="{05A4C25C-085E-4340-85A3-A5531E510DB2}">
-      <thm15:themeFamily xmlns:thm15="http://schemas.microsoft.com/office/thememl/2012/main" xmlns="" name="Office Theme" id="{62F939B6-93AF-4DB8-9C6B-D6C7DFDC589F}" vid="{4A3C46E8-61CC-4603-A589-7422A47A8E4A}"/>
+      <thm15:themeFamily xmlns="" xmlns:thm15="http://schemas.microsoft.com/office/thememl/2012/main" name="Office Theme" id="{62F939B6-93AF-4DB8-9C6B-D6C7DFDC589F}" vid="{4A3C46E8-61CC-4603-A589-7422A47A8E4A}"/>
     </a:ext>
   </a:extLst>
 </a:theme>

</xml_diff>